<commit_message>
fixed errors, problem with empty str and add capture groups
</commit_message>
<xml_diff>
--- a/LAB2/задание.docx
+++ b/LAB2/задание.docx
@@ -219,7 +219,7 @@
           <w:rFonts w:ascii="Verdana" w:eastAsia="Times New Roman" w:hAnsi="Verdana" w:cs="Times New Roman"/>
           <w:color w:val="3C3C3C"/>
           <w:szCs w:val="24"/>
-          <w:lang w:val="en-US" w:eastAsia="ru-RU"/>
+          <w:lang w:eastAsia="ru-RU"/>
         </w:rPr>
       </w:pPr>
       <w:r>
@@ -451,16 +451,16 @@
           <w:rFonts w:ascii="Verdana" w:eastAsia="Times New Roman" w:hAnsi="Verdana" w:cs="Times New Roman"/>
           <w:color w:val="3C3C3C"/>
           <w:szCs w:val="24"/>
-          <w:highlight w:val="red"/>
-          <w:lang w:eastAsia="ru-RU"/>
-        </w:rPr>
-      </w:pPr>
-      <w:r>
-        <w:rPr>
-          <w:rFonts w:ascii="Verdana" w:eastAsia="Times New Roman" w:hAnsi="Verdana" w:cs="Times New Roman"/>
-          <w:color w:val="3C3C3C"/>
-          <w:szCs w:val="24"/>
-          <w:highlight w:val="red"/>
+          <w:highlight w:val="green"/>
+          <w:lang w:val="en-US" w:eastAsia="ru-RU"/>
+        </w:rPr>
+      </w:pPr>
+      <w:r>
+        <w:rPr>
+          <w:rFonts w:ascii="Verdana" w:eastAsia="Times New Roman" w:hAnsi="Verdana" w:cs="Times New Roman"/>
+          <w:color w:val="3C3C3C"/>
+          <w:szCs w:val="24"/>
+          <w:highlight w:val="green"/>
           <w:lang w:eastAsia="ru-RU"/>
         </w:rPr>
         <w:t>Операция ‘нумерованная группа захвата’: (</w:t>
@@ -470,7 +470,7 @@
           <w:rFonts w:ascii="inherit" w:eastAsia="Times New Roman" w:hAnsi="inherit" w:cs="Times New Roman"/>
           <w:color w:val="3C3C3C"/>
           <w:szCs w:val="24"/>
-          <w:highlight w:val="red"/>
+          <w:highlight w:val="green"/>
           <w:lang w:val="en-US" w:eastAsia="ru-RU"/>
         </w:rPr>
         <w:t>r</w:t>
@@ -480,7 +480,7 @@
           <w:rFonts w:ascii="Verdana" w:eastAsia="Times New Roman" w:hAnsi="Verdana" w:cs="Times New Roman"/>
           <w:color w:val="3C3C3C"/>
           <w:szCs w:val="24"/>
-          <w:highlight w:val="red"/>
+          <w:highlight w:val="green"/>
           <w:lang w:eastAsia="ru-RU"/>
         </w:rPr>
         <w:t>) (метасимвол</w:t>
@@ -491,7 +491,7 @@
           <w:rFonts w:ascii="Verdana" w:eastAsia="Times New Roman" w:hAnsi="Verdana" w:cs="Times New Roman"/>
           <w:color w:val="3C3C3C"/>
           <w:szCs w:val="24"/>
-          <w:highlight w:val="red"/>
+          <w:highlight w:val="green"/>
           <w:lang w:eastAsia="ru-RU"/>
         </w:rPr>
         <w:t xml:space="preserve"> ‘()’), </w:t>
@@ -502,11 +502,21 @@
           <w:rFonts w:ascii="Verdana" w:eastAsia="Times New Roman" w:hAnsi="Verdana" w:cs="Times New Roman"/>
           <w:color w:val="3C3C3C"/>
           <w:szCs w:val="24"/>
-          <w:highlight w:val="red"/>
+          <w:highlight w:val="green"/>
           <w:lang w:eastAsia="ru-RU"/>
         </w:rPr>
         <w:t>выражения из групп захвата нумеруются в порядке их следования.</w:t>
       </w:r>
+      <w:r>
+        <w:rPr>
+          <w:rFonts w:ascii="Verdana" w:eastAsia="Times New Roman" w:hAnsi="Verdana" w:cs="Times New Roman"/>
+          <w:color w:val="3C3C3C"/>
+          <w:szCs w:val="24"/>
+          <w:highlight w:val="green"/>
+          <w:lang w:eastAsia="ru-RU"/>
+        </w:rPr>
+        <w:t xml:space="preserve"> </w:t>
+      </w:r>
     </w:p>
     <w:p>
       <w:pPr>
@@ -516,15 +526,177 @@
           <w:rFonts w:ascii="Verdana" w:eastAsia="Times New Roman" w:hAnsi="Verdana" w:cs="Times New Roman"/>
           <w:color w:val="3C3C3C"/>
           <w:szCs w:val="24"/>
-          <w:lang w:eastAsia="ru-RU"/>
-        </w:rPr>
-      </w:pPr>
-      <w:r>
-        <w:rPr>
-          <w:rFonts w:ascii="Verdana" w:eastAsia="Times New Roman" w:hAnsi="Verdana" w:cs="Times New Roman"/>
-          <w:color w:val="3C3C3C"/>
-          <w:szCs w:val="24"/>
-          <w:highlight w:val="red"/>
+          <w:highlight w:val="darkGray"/>
+          <w:lang w:eastAsia="ru-RU"/>
+        </w:rPr>
+      </w:pPr>
+      <w:r>
+        <w:rPr>
+          <w:rFonts w:ascii="Verdana" w:eastAsia="Times New Roman" w:hAnsi="Verdana" w:cs="Times New Roman"/>
+          <w:color w:val="3C3C3C"/>
+          <w:szCs w:val="24"/>
+          <w:highlight w:val="darkGray"/>
+          <w:lang w:eastAsia="ru-RU"/>
+        </w:rPr>
+        <w:t xml:space="preserve">//запоминаем корневой </w:t>
+      </w:r>
+      <w:proofErr w:type="spellStart"/>
+      <w:r>
+        <w:rPr>
+          <w:rFonts w:ascii="Verdana" w:eastAsia="Times New Roman" w:hAnsi="Verdana" w:cs="Times New Roman"/>
+          <w:color w:val="3C3C3C"/>
+          <w:szCs w:val="24"/>
+          <w:highlight w:val="darkGray"/>
+          <w:lang w:eastAsia="ru-RU"/>
+        </w:rPr>
+        <w:t>нод</w:t>
+      </w:r>
+      <w:proofErr w:type="spellEnd"/>
+      <w:r>
+        <w:rPr>
+          <w:rFonts w:ascii="Verdana" w:eastAsia="Times New Roman" w:hAnsi="Verdana" w:cs="Times New Roman"/>
+          <w:color w:val="3C3C3C"/>
+          <w:szCs w:val="24"/>
+          <w:highlight w:val="darkGray"/>
+          <w:lang w:eastAsia="ru-RU"/>
+        </w:rPr>
+        <w:t xml:space="preserve"> группы для каждого номера в векторе </w:t>
+      </w:r>
+      <w:r>
+        <w:rPr>
+          <w:rFonts w:ascii="Verdana" w:eastAsia="Times New Roman" w:hAnsi="Verdana" w:cs="Times New Roman"/>
+          <w:color w:val="3C3C3C"/>
+          <w:szCs w:val="24"/>
+          <w:highlight w:val="darkGray"/>
+          <w:lang w:val="en-US" w:eastAsia="ru-RU"/>
+        </w:rPr>
+        <w:t>cap</w:t>
+      </w:r>
+      <w:r>
+        <w:rPr>
+          <w:rFonts w:ascii="Verdana" w:eastAsia="Times New Roman" w:hAnsi="Verdana" w:cs="Times New Roman"/>
+          <w:color w:val="3C3C3C"/>
+          <w:szCs w:val="24"/>
+          <w:highlight w:val="darkGray"/>
+          <w:lang w:eastAsia="ru-RU"/>
+        </w:rPr>
+        <w:t>_</w:t>
+      </w:r>
+      <w:r>
+        <w:rPr>
+          <w:rFonts w:ascii="Verdana" w:eastAsia="Times New Roman" w:hAnsi="Verdana" w:cs="Times New Roman"/>
+          <w:color w:val="3C3C3C"/>
+          <w:szCs w:val="24"/>
+          <w:highlight w:val="darkGray"/>
+          <w:lang w:val="en-US" w:eastAsia="ru-RU"/>
+        </w:rPr>
+        <w:t>group</w:t>
+      </w:r>
+      <w:r>
+        <w:rPr>
+          <w:rFonts w:ascii="Verdana" w:eastAsia="Times New Roman" w:hAnsi="Verdana" w:cs="Times New Roman"/>
+          <w:color w:val="3C3C3C"/>
+          <w:szCs w:val="24"/>
+          <w:highlight w:val="darkGray"/>
+          <w:lang w:eastAsia="ru-RU"/>
+        </w:rPr>
+        <w:t>_</w:t>
+      </w:r>
+      <w:proofErr w:type="spellStart"/>
+      <w:r>
+        <w:rPr>
+          <w:rFonts w:ascii="Verdana" w:eastAsia="Times New Roman" w:hAnsi="Verdana" w:cs="Times New Roman"/>
+          <w:color w:val="3C3C3C"/>
+          <w:szCs w:val="24"/>
+          <w:highlight w:val="darkGray"/>
+          <w:lang w:val="en-US" w:eastAsia="ru-RU"/>
+        </w:rPr>
+        <w:t>ptrs</w:t>
+      </w:r>
+      <w:proofErr w:type="spellEnd"/>
+    </w:p>
+    <w:p>
+      <w:pPr>
+        <w:shd w:val="clear" w:color="auto" w:fill="FFFFFF"/>
+        <w:spacing w:before="300" w:after="340" w:line="240" w:lineRule="auto"/>
+        <w:rPr>
+          <w:rFonts w:ascii="Verdana" w:eastAsia="Times New Roman" w:hAnsi="Verdana" w:cs="Times New Roman"/>
+          <w:color w:val="3C3C3C"/>
+          <w:szCs w:val="24"/>
+          <w:highlight w:val="green"/>
+          <w:lang w:val="en-US" w:eastAsia="ru-RU"/>
+        </w:rPr>
+      </w:pPr>
+      <w:r>
+        <w:rPr>
+          <w:rFonts w:ascii="Verdana" w:eastAsia="Times New Roman" w:hAnsi="Verdana" w:cs="Times New Roman"/>
+          <w:color w:val="3C3C3C"/>
+          <w:szCs w:val="24"/>
+          <w:highlight w:val="green"/>
+          <w:lang w:val="en-US" w:eastAsia="ru-RU"/>
+        </w:rPr>
+        <w:t>((</w:t>
+      </w:r>
+      <w:proofErr w:type="gramStart"/>
+      <w:r>
+        <w:rPr>
+          <w:rFonts w:ascii="Verdana" w:eastAsia="Times New Roman" w:hAnsi="Verdana" w:cs="Times New Roman"/>
+          <w:color w:val="3C3C3C"/>
+          <w:szCs w:val="24"/>
+          <w:highlight w:val="green"/>
+          <w:lang w:val="en-US" w:eastAsia="ru-RU"/>
+        </w:rPr>
+        <w:t>a(</w:t>
+      </w:r>
+      <w:proofErr w:type="gramEnd"/>
+      <w:r>
+        <w:rPr>
+          <w:rFonts w:ascii="Verdana" w:eastAsia="Times New Roman" w:hAnsi="Verdana" w:cs="Times New Roman"/>
+          <w:color w:val="3C3C3C"/>
+          <w:szCs w:val="24"/>
+          <w:highlight w:val="green"/>
+          <w:lang w:val="en-US" w:eastAsia="ru-RU"/>
+        </w:rPr>
+        <w:t xml:space="preserve">b)) </w:t>
+      </w:r>
+      <w:r>
+        <w:rPr>
+          <w:rFonts w:ascii="Verdana" w:eastAsia="Times New Roman" w:hAnsi="Verdana" w:cs="Times New Roman"/>
+          <w:color w:val="3C3C3C"/>
+          <w:szCs w:val="24"/>
+          <w:highlight w:val="green"/>
+          <w:lang w:val="en-US" w:eastAsia="ru-RU"/>
+        </w:rPr>
+        <w:t>(</w:t>
+      </w:r>
+      <w:r>
+        <w:rPr>
+          <w:rFonts w:ascii="Verdana" w:eastAsia="Times New Roman" w:hAnsi="Verdana" w:cs="Times New Roman"/>
+          <w:color w:val="3C3C3C"/>
+          <w:szCs w:val="24"/>
+          <w:highlight w:val="green"/>
+          <w:lang w:val="en-US" w:eastAsia="ru-RU"/>
+        </w:rPr>
+        <w:t>c)d)</w:t>
+      </w:r>
+    </w:p>
+    <w:p>
+      <w:pPr>
+        <w:shd w:val="clear" w:color="auto" w:fill="FFFFFF"/>
+        <w:spacing w:before="300" w:after="340" w:line="240" w:lineRule="auto"/>
+        <w:rPr>
+          <w:rFonts w:ascii="Verdana" w:eastAsia="Times New Roman" w:hAnsi="Verdana" w:cs="Times New Roman"/>
+          <w:color w:val="3C3C3C"/>
+          <w:szCs w:val="24"/>
+          <w:lang w:eastAsia="ru-RU"/>
+        </w:rPr>
+      </w:pPr>
+      <w:r>
+        <w:rPr>
+          <w:rFonts w:ascii="Verdana" w:eastAsia="Times New Roman" w:hAnsi="Verdana" w:cs="Times New Roman"/>
+          <w:color w:val="3C3C3C"/>
+          <w:szCs w:val="24"/>
+          <w:highlight w:val="green"/>
           <w:lang w:eastAsia="ru-RU"/>
         </w:rPr>
         <w:t>Операция ‘выражение из нумерованной группы захвата’: \</w:t>
@@ -534,7 +706,7 @@
           <w:rFonts w:ascii="inherit" w:eastAsia="Times New Roman" w:hAnsi="inherit" w:cs="Times New Roman"/>
           <w:color w:val="3C3C3C"/>
           <w:szCs w:val="24"/>
-          <w:highlight w:val="red"/>
+          <w:highlight w:val="green"/>
           <w:lang w:val="en-US" w:eastAsia="ru-RU"/>
         </w:rPr>
         <w:t>n</w:t>
@@ -544,7 +716,7 @@
           <w:rFonts w:ascii="Verdana" w:eastAsia="Times New Roman" w:hAnsi="Verdana" w:cs="Times New Roman"/>
           <w:color w:val="3C3C3C"/>
           <w:szCs w:val="24"/>
-          <w:highlight w:val="red"/>
+          <w:highlight w:val="green"/>
           <w:lang w:eastAsia="ru-RU"/>
         </w:rPr>
         <w:t> (метасимвол ‘\’, </w:t>
@@ -554,7 +726,7 @@
           <w:rFonts w:ascii="inherit" w:eastAsia="Times New Roman" w:hAnsi="inherit" w:cs="Times New Roman"/>
           <w:color w:val="3C3C3C"/>
           <w:szCs w:val="24"/>
-          <w:highlight w:val="red"/>
+          <w:highlight w:val="green"/>
           <w:lang w:val="en-US" w:eastAsia="ru-RU"/>
         </w:rPr>
         <w:t>n </w:t>
@@ -564,7 +736,7 @@
           <w:rFonts w:ascii="Verdana" w:eastAsia="Times New Roman" w:hAnsi="Verdana" w:cs="Times New Roman"/>
           <w:color w:val="3C3C3C"/>
           <w:szCs w:val="24"/>
-          <w:highlight w:val="red"/>
+          <w:highlight w:val="green"/>
           <w:lang w:eastAsia="ru-RU"/>
         </w:rPr>
         <w:t>– номер группы захвата)</w:t>
@@ -682,14 +854,27 @@
           <w:highlight w:val="green"/>
           <w:lang w:eastAsia="ru-RU"/>
         </w:rPr>
-        <w:t> – поиск всех непересекающихся вхождений подстрок в строку соответствующих регулярному выражению</w:t>
-      </w:r>
+        <w:t> – поиск всех непересекающихся вхождений подстрок в</w:t>
+      </w:r>
+      <w:bookmarkStart w:id="0" w:name="_GoBack"/>
+      <w:bookmarkEnd w:id="0"/>
       <w:r>
         <w:rPr>
           <w:rFonts w:ascii="Verdana" w:eastAsia="Times New Roman" w:hAnsi="Verdana" w:cs="Times New Roman"/>
           <w:color w:val="3C3C3C"/>
           <w:sz w:val="32"/>
           <w:szCs w:val="24"/>
+          <w:highlight w:val="green"/>
+          <w:lang w:eastAsia="ru-RU"/>
+        </w:rPr>
+        <w:t xml:space="preserve"> строку соответствующих регулярному выражению</w:t>
+      </w:r>
+      <w:r>
+        <w:rPr>
+          <w:rFonts w:ascii="Verdana" w:eastAsia="Times New Roman" w:hAnsi="Verdana" w:cs="Times New Roman"/>
+          <w:color w:val="3C3C3C"/>
+          <w:sz w:val="32"/>
+          <w:szCs w:val="24"/>
           <w:lang w:eastAsia="ru-RU"/>
         </w:rPr>
         <w:t xml:space="preserve"> </w:t>
@@ -697,13 +882,34 @@
       <w:r>
         <w:rPr>
           <w:rFonts w:ascii="Verdana" w:eastAsia="Times New Roman" w:hAnsi="Verdana" w:cs="Times New Roman"/>
+          <w:color w:val="3C3C3C"/>
+          <w:sz w:val="32"/>
+          <w:szCs w:val="24"/>
+          <w:highlight w:val="green"/>
+          <w:lang w:eastAsia="ru-RU"/>
+        </w:rPr>
+        <w:t>с перегрузкой без доступа и с доступом к группам захвата через специальный объект (через итератор</w:t>
+      </w:r>
+      <w:r>
+        <w:rPr>
+          <w:rFonts w:ascii="Verdana" w:eastAsia="Times New Roman" w:hAnsi="Verdana" w:cs="Times New Roman"/>
+          <w:color w:val="3C3C3C"/>
+          <w:sz w:val="32"/>
+          <w:szCs w:val="24"/>
+          <w:lang w:eastAsia="ru-RU"/>
+        </w:rPr>
+        <w:t xml:space="preserve"> </w:t>
+      </w:r>
+      <w:r>
+        <w:rPr>
+          <w:rFonts w:ascii="Verdana" w:eastAsia="Times New Roman" w:hAnsi="Verdana" w:cs="Times New Roman"/>
           <w:strike/>
           <w:color w:val="3C3C3C"/>
           <w:sz w:val="32"/>
           <w:szCs w:val="24"/>
           <w:lang w:eastAsia="ru-RU"/>
         </w:rPr>
-        <w:t>с перегрузкой без доступа и с доступом к группам захвата через специальный объект (через итератор и оператор индексации).</w:t>
+        <w:t>и оператор индексации).</w:t>
       </w:r>
     </w:p>
     <w:p>
@@ -818,7 +1024,7 @@
           <w:rFonts w:ascii="Verdana" w:eastAsia="Times New Roman" w:hAnsi="Verdana" w:cs="Times New Roman"/>
           <w:color w:val="3C3C3C"/>
           <w:szCs w:val="24"/>
-          <w:lang w:val="en-US" w:eastAsia="ru-RU"/>
+          <w:lang w:eastAsia="ru-RU"/>
         </w:rPr>
       </w:pPr>
       <w:r>
@@ -872,6 +1078,7 @@
           <w:highlight w:val="yellow"/>
           <w:lang w:eastAsia="ru-RU"/>
         </w:rPr>
+        <w:lastRenderedPageBreak/>
         <w:t>Библиотека должна поддерживать операцию построения инверсии языка, задаваемым регулярным выражением (скомпилированным ДКА).</w:t>
       </w:r>
     </w:p>
@@ -894,7 +1101,6 @@
           <w:highlight w:val="yellow"/>
           <w:lang w:eastAsia="ru-RU"/>
         </w:rPr>
-        <w:lastRenderedPageBreak/>
         <w:t>Библиотека должна поддерживать операцию построения дополнения к языку, задаваемому регулярным выражением (скомпилированным ДКА).</w:t>
       </w:r>
     </w:p>
@@ -1043,14 +1249,16 @@
         <w:spacing w:after="340" w:line="240" w:lineRule="auto"/>
         <w:rPr>
           <w:rFonts w:ascii="Verdana" w:eastAsia="Times New Roman" w:hAnsi="Verdana" w:cs="Times New Roman"/>
-          <w:color w:val="3C3C3C"/>
-          <w:szCs w:val="24"/>
-          <w:lang w:val="en-US" w:eastAsia="ru-RU"/>
-        </w:rPr>
-      </w:pPr>
-      <w:r>
-        <w:rPr>
-          <w:rFonts w:ascii="Verdana" w:eastAsia="Times New Roman" w:hAnsi="Verdana" w:cs="Times New Roman"/>
+          <w:strike/>
+          <w:color w:val="3C3C3C"/>
+          <w:szCs w:val="24"/>
+          <w:lang w:val="en-US" w:eastAsia="ru-RU"/>
+        </w:rPr>
+      </w:pPr>
+      <w:r>
+        <w:rPr>
+          <w:rFonts w:ascii="Verdana" w:eastAsia="Times New Roman" w:hAnsi="Verdana" w:cs="Times New Roman"/>
+          <w:strike/>
           <w:color w:val="3C3C3C"/>
           <w:szCs w:val="24"/>
           <w:lang w:eastAsia="ru-RU"/>
@@ -1183,17 +1391,67 @@
     </w:p>
     <w:p>
       <w:pPr>
-        <w:shd w:val="clear" w:color="auto" w:fill="FFFFFF"/>
-        <w:spacing w:after="340" w:line="240" w:lineRule="auto"/>
-        <w:rPr>
-          <w:rFonts w:ascii="Verdana" w:eastAsia="Times New Roman" w:hAnsi="Verdana" w:cs="Times New Roman"/>
-          <w:color w:val="3C3C3C"/>
-          <w:szCs w:val="24"/>
-          <w:lang w:val="en-US" w:eastAsia="ru-RU"/>
-        </w:rPr>
-      </w:pPr>
-      <w:bookmarkStart w:id="0" w:name="_GoBack"/>
-      <w:bookmarkEnd w:id="0"/>
+        <w:pStyle w:val="a3"/>
+        <w:numPr>
+          <w:ilvl w:val="0"/>
+          <w:numId w:val="1"/>
+        </w:numPr>
+        <w:autoSpaceDE w:val="0"/>
+        <w:autoSpaceDN w:val="0"/>
+        <w:adjustRightInd w:val="0"/>
+        <w:spacing w:after="0" w:line="240" w:lineRule="auto"/>
+        <w:rPr>
+          <w:rFonts w:ascii="Verdana" w:eastAsia="Times New Roman" w:hAnsi="Verdana" w:cs="Times New Roman"/>
+          <w:color w:val="3C3C3C"/>
+          <w:szCs w:val="24"/>
+          <w:lang w:val="en-US" w:eastAsia="ru-RU"/>
+        </w:rPr>
+      </w:pPr>
+      <w:r>
+        <w:rPr>
+          <w:rFonts w:ascii="Cascadia Mono" w:hAnsi="Cascadia Mono" w:cs="Cascadia Mono"/>
+          <w:color w:val="000000"/>
+          <w:sz w:val="19"/>
+          <w:szCs w:val="19"/>
+        </w:rPr>
+        <w:tab/>
+      </w:r>
+      <w:r>
+        <w:rPr>
+          <w:rFonts w:ascii="Cascadia Mono" w:hAnsi="Cascadia Mono" w:cs="Cascadia Mono"/>
+          <w:color w:val="000000"/>
+          <w:sz w:val="19"/>
+          <w:szCs w:val="19"/>
+        </w:rPr>
+        <w:tab/>
+      </w:r>
+      <w:r>
+        <w:rPr>
+          <w:rFonts w:ascii="Cascadia Mono" w:hAnsi="Cascadia Mono" w:cs="Cascadia Mono"/>
+          <w:color w:val="000000"/>
+          <w:sz w:val="19"/>
+          <w:szCs w:val="19"/>
+        </w:rPr>
+        <w:tab/>
+      </w:r>
+      <w:r>
+        <w:rPr>
+          <w:rFonts w:ascii="Cascadia Mono" w:hAnsi="Cascadia Mono" w:cs="Cascadia Mono"/>
+          <w:color w:val="000000"/>
+          <w:sz w:val="19"/>
+          <w:szCs w:val="19"/>
+        </w:rPr>
+        <w:tab/>
+      </w:r>
+      <w:r>
+        <w:rPr>
+          <w:rFonts w:ascii="Cascadia Mono" w:hAnsi="Cascadia Mono" w:cs="Cascadia Mono"/>
+          <w:color w:val="000000"/>
+          <w:sz w:val="19"/>
+          <w:szCs w:val="19"/>
+        </w:rPr>
+        <w:tab/>
+      </w:r>
     </w:p>
     <w:sectPr>
       <w:pgSz w:w="11906" w:h="16838"/>
@@ -1995,7 +2253,7 @@
 </file>
 
 <file path=customXml/itemProps1.xml><?xml version="1.0" encoding="utf-8"?>
-<ds:datastoreItem xmlns:ds="http://schemas.openxmlformats.org/officeDocument/2006/customXml" ds:itemID="{26EF4F60-4787-44D6-9DDE-711577655343}">
+<ds:datastoreItem xmlns:ds="http://schemas.openxmlformats.org/officeDocument/2006/customXml" ds:itemID="{7C3F1C25-149B-40F0-AD6D-9E4AED89EEEA}">
   <ds:schemaRefs>
     <ds:schemaRef ds:uri="http://schemas.openxmlformats.org/officeDocument/2006/bibliography"/>
   </ds:schemaRefs>

</xml_diff>